<commit_message>
termine los puntos neuralgicos de while y if
</commit_message>
<xml_diff>
--- a/A00571960_entrega3.docx
+++ b/A00571960_entrega3.docx
@@ -1498,45 +1498,83 @@
       </w:r>
     </w:p>
     <w:p>
-      <w:r>
+      <w:pPr>
+        <w:rPr>
+          <w:lang w:val="es-MX"/>
+        </w:rPr>
+      </w:pPr>
+      <w:r>
+        <w:rPr>
+          <w:lang w:val="es-MX"/>
+        </w:rPr>
         <w:t xml:space="preserve">&lt;Program&gt; </w:t>
       </w:r>
       <w:r>
         <w:sym w:font="Wingdings" w:char="F0E0"/>
       </w:r>
       <w:r>
+        <w:rPr>
+          <w:lang w:val="es-MX"/>
+        </w:rPr>
         <w:t xml:space="preserve"> program </w:t>
       </w:r>
       <w:r>
         <w:rPr>
           <w:u w:val="single"/>
+          <w:lang w:val="es-MX"/>
         </w:rPr>
         <w:t>id</w:t>
       </w:r>
       <w:r>
+        <w:rPr>
+          <w:lang w:val="es-MX"/>
+        </w:rPr>
         <w:t xml:space="preserve"> </w:t>
       </w:r>
       <w:r>
+        <w:rPr>
+          <w:lang w:val="es-MX"/>
+        </w:rPr>
         <w:t xml:space="preserve"> </w:t>
       </w:r>
       <w:r>
+        <w:rPr>
+          <w:lang w:val="es-MX"/>
+        </w:rPr>
         <w:t>;</w:t>
       </w:r>
       <w:r>
+        <w:rPr>
+          <w:lang w:val="es-MX"/>
+        </w:rPr>
         <w:t xml:space="preserve"> </w:t>
       </w:r>
       <w:r>
+        <w:rPr>
+          <w:lang w:val="es-MX"/>
+        </w:rPr>
         <w:t xml:space="preserve"> &lt;a_vars&gt; &lt;a_funcs&gt; main &lt;BODY&gt; end</w:t>
       </w:r>
     </w:p>
     <w:p>
-      <w:r>
+      <w:pPr>
+        <w:rPr>
+          <w:lang w:val="es-MX"/>
+        </w:rPr>
+      </w:pPr>
+      <w:r>
+        <w:rPr>
+          <w:lang w:val="es-MX"/>
+        </w:rPr>
         <w:t xml:space="preserve">&lt;a_vars&gt; </w:t>
       </w:r>
       <w:r>
         <w:sym w:font="Wingdings" w:char="F0E0"/>
       </w:r>
       <w:r>
+        <w:rPr>
+          <w:lang w:val="es-MX"/>
+        </w:rPr>
         <w:t xml:space="preserve"> </w:t>
       </w:r>
       <w:r>
@@ -1548,6 +1586,7 @@
       <w:r>
         <w:rPr>
           <w:rFonts w:cstheme="minorHAnsi"/>
+          <w:lang w:val="es-MX"/>
         </w:rPr>
         <w:t xml:space="preserve"> | &lt;VARS&gt;</w:t>
       </w:r>
@@ -1556,15 +1595,22 @@
       <w:pPr>
         <w:rPr>
           <w:rFonts w:cstheme="minorHAnsi"/>
-        </w:rPr>
-      </w:pPr>
-      <w:r>
+          <w:lang w:val="es-MX"/>
+        </w:rPr>
+      </w:pPr>
+      <w:r>
+        <w:rPr>
+          <w:lang w:val="es-MX"/>
+        </w:rPr>
         <w:t xml:space="preserve">&lt;a_funcs&gt; </w:t>
       </w:r>
       <w:r>
         <w:sym w:font="Wingdings" w:char="F0E0"/>
       </w:r>
       <w:r>
+        <w:rPr>
+          <w:lang w:val="es-MX"/>
+        </w:rPr>
         <w:t xml:space="preserve"> </w:t>
       </w:r>
       <w:r>
@@ -1576,6 +1622,7 @@
       <w:r>
         <w:rPr>
           <w:rFonts w:cstheme="minorHAnsi"/>
+          <w:lang w:val="es-MX"/>
         </w:rPr>
         <w:t xml:space="preserve"> | &lt;FUNCS&gt; &lt;a_funcs&gt;</w:t>
       </w:r>
@@ -1584,6 +1631,7 @@
       <w:pPr>
         <w:rPr>
           <w:rFonts w:cstheme="minorHAnsi"/>
+          <w:lang w:val="es-MX"/>
         </w:rPr>
       </w:pPr>
     </w:p>
@@ -9512,7 +9560,6 @@
           <w:color w:val="F8F8F2"/>
           <w:sz w:val="21"/>
           <w:szCs w:val="21"/>
-          <w:lang w:val="es-MX"/>
           <w14:ligatures w14:val="none"/>
         </w:rPr>
       </w:pPr>
@@ -9522,7 +9569,6 @@
           <w:color w:val="A6E22E"/>
           <w:sz w:val="21"/>
           <w:szCs w:val="21"/>
-          <w:lang w:val="es-MX"/>
           <w14:ligatures w14:val="none"/>
         </w:rPr>
         <w:t>SKIPS</w:t>
@@ -9533,7 +9579,6 @@
           <w:color w:val="F8F8F2"/>
           <w:sz w:val="21"/>
           <w:szCs w:val="21"/>
-          <w:lang w:val="es-MX"/>
           <w14:ligatures w14:val="none"/>
         </w:rPr>
         <w:t xml:space="preserve"> : </w:t>
@@ -9544,7 +9589,6 @@
           <w:color w:val="AE81FF"/>
           <w:sz w:val="21"/>
           <w:szCs w:val="21"/>
-          <w:lang w:val="es-MX"/>
           <w14:ligatures w14:val="none"/>
         </w:rPr>
         <w:t>[ \r\t\n]+</w:t>
@@ -9555,7 +9599,6 @@
           <w:color w:val="F8F8F2"/>
           <w:sz w:val="21"/>
           <w:szCs w:val="21"/>
-          <w:lang w:val="es-MX"/>
           <w14:ligatures w14:val="none"/>
         </w:rPr>
         <w:t xml:space="preserve"> -&gt; </w:t>
@@ -9566,7 +9609,6 @@
           <w:color w:val="A6E22E"/>
           <w:sz w:val="21"/>
           <w:szCs w:val="21"/>
-          <w:lang w:val="es-MX"/>
           <w14:ligatures w14:val="none"/>
         </w:rPr>
         <w:t>skip</w:t>
@@ -9577,7 +9619,6 @@
           <w:color w:val="F8F8F2"/>
           <w:sz w:val="21"/>
           <w:szCs w:val="21"/>
-          <w:lang w:val="es-MX"/>
           <w14:ligatures w14:val="none"/>
         </w:rPr>
         <w:t xml:space="preserve"> ; </w:t>
@@ -9588,7 +9629,6 @@
           <w:color w:val="88846F"/>
           <w:sz w:val="21"/>
           <w:szCs w:val="21"/>
-          <w:lang w:val="es-MX"/>
           <w14:ligatures w14:val="none"/>
         </w:rPr>
         <w:t>// skip --&gt;  espacios, enters y tabs</w:t>
@@ -9603,7 +9643,6 @@
           <w:color w:val="F8F8F2"/>
           <w:sz w:val="21"/>
           <w:szCs w:val="21"/>
-          <w:lang w:val="es-MX"/>
           <w14:ligatures w14:val="none"/>
         </w:rPr>
       </w:pPr>
@@ -13237,7 +13276,6 @@
           <w:color w:val="F8F8F2"/>
           <w:sz w:val="21"/>
           <w:szCs w:val="21"/>
-          <w:lang w:val="es-MX"/>
           <w14:ligatures w14:val="none"/>
         </w:rPr>
       </w:pPr>
@@ -13257,7 +13295,6 @@
           <w:color w:val="F8F8F2"/>
           <w:sz w:val="21"/>
           <w:szCs w:val="21"/>
-          <w:lang w:val="es-MX"/>
           <w14:ligatures w14:val="none"/>
         </w:rPr>
         <w:t xml:space="preserve">lexer </w:t>
@@ -13268,7 +13305,6 @@
           <w:color w:val="F92672"/>
           <w:sz w:val="21"/>
           <w:szCs w:val="21"/>
-          <w:lang w:val="es-MX"/>
           <w14:ligatures w14:val="none"/>
         </w:rPr>
         <w:t>=</w:t>
@@ -13279,7 +13315,6 @@
           <w:color w:val="F8F8F2"/>
           <w:sz w:val="21"/>
           <w:szCs w:val="21"/>
-          <w:lang w:val="es-MX"/>
           <w14:ligatures w14:val="none"/>
         </w:rPr>
         <w:t xml:space="preserve"> </w:t>
@@ -13291,7 +13326,6 @@
           <w:sz w:val="21"/>
           <w:szCs w:val="21"/>
           <w:u w:val="single"/>
-          <w:lang w:val="es-MX"/>
           <w14:ligatures w14:val="none"/>
         </w:rPr>
         <w:t>Grammar_duckLexer</w:t>
@@ -13302,7 +13336,6 @@
           <w:color w:val="F8F8F2"/>
           <w:sz w:val="21"/>
           <w:szCs w:val="21"/>
-          <w:lang w:val="es-MX"/>
           <w14:ligatures w14:val="none"/>
         </w:rPr>
         <w:t>(</w:t>
@@ -13314,7 +13347,6 @@
           <w:sz w:val="21"/>
           <w:szCs w:val="21"/>
           <w:u w:val="single"/>
-          <w:lang w:val="es-MX"/>
           <w14:ligatures w14:val="none"/>
         </w:rPr>
         <w:t>InputStream</w:t>
@@ -13325,7 +13357,6 @@
           <w:color w:val="F8F8F2"/>
           <w:sz w:val="21"/>
           <w:szCs w:val="21"/>
-          <w:lang w:val="es-MX"/>
           <w14:ligatures w14:val="none"/>
         </w:rPr>
         <w:t xml:space="preserve">(content)) </w:t>
@@ -13336,7 +13367,6 @@
           <w:color w:val="88846F"/>
           <w:sz w:val="21"/>
           <w:szCs w:val="21"/>
-          <w:lang w:val="es-MX"/>
           <w14:ligatures w14:val="none"/>
         </w:rPr>
         <w:t># pasamos el doc por el lexer</w:t>
@@ -13360,7 +13390,6 @@
           <w:color w:val="F8F8F2"/>
           <w:sz w:val="21"/>
           <w:szCs w:val="21"/>
-          <w:lang w:val="es-MX"/>
           <w14:ligatures w14:val="none"/>
         </w:rPr>
         <w:t xml:space="preserve">        </w:t>
@@ -14744,6 +14773,7 @@
                 <w:color w:val="000000"/>
                 <w:sz w:val="24"/>
                 <w:szCs w:val="24"/>
+                <w:lang w:val="es-MX"/>
               </w:rPr>
             </w:pPr>
             <w:r>
@@ -14761,6 +14791,7 @@
                 <w:color w:val="000000"/>
                 <w:sz w:val="24"/>
                 <w:szCs w:val="24"/>
+                <w:lang w:val="es-MX"/>
               </w:rPr>
               <w:t xml:space="preserve">func1();  </w:t>
             </w:r>
@@ -14773,6 +14804,7 @@
                 <w:color w:val="000000"/>
                 <w:sz w:val="24"/>
                 <w:szCs w:val="24"/>
+                <w:lang w:val="es-MX"/>
               </w:rPr>
             </w:pPr>
             <w:r>
@@ -14781,6 +14813,7 @@
                 <w:color w:val="000000"/>
                 <w:sz w:val="24"/>
                 <w:szCs w:val="24"/>
+                <w:lang w:val="es-MX"/>
               </w:rPr>
               <w:t xml:space="preserve">        func1(2,Id4);  </w:t>
             </w:r>
@@ -14793,6 +14826,7 @@
                 <w:color w:val="000000"/>
                 <w:sz w:val="24"/>
                 <w:szCs w:val="24"/>
+                <w:lang w:val="es-MX"/>
               </w:rPr>
             </w:pPr>
             <w:r>
@@ -14801,6 +14835,7 @@
                 <w:color w:val="000000"/>
                 <w:sz w:val="24"/>
                 <w:szCs w:val="24"/>
+                <w:lang w:val="es-MX"/>
               </w:rPr>
               <w:t xml:space="preserve">    }</w:t>
             </w:r>
@@ -14813,6 +14848,7 @@
                 <w:color w:val="000000"/>
                 <w:sz w:val="24"/>
                 <w:szCs w:val="24"/>
+                <w:lang w:val="es-MX"/>
               </w:rPr>
             </w:pPr>
             <w:r>
@@ -14821,6 +14857,7 @@
                 <w:color w:val="000000"/>
                 <w:sz w:val="24"/>
                 <w:szCs w:val="24"/>
+                <w:lang w:val="es-MX"/>
               </w:rPr>
               <w:t>];</w:t>
             </w:r>
@@ -14833,6 +14870,7 @@
                 <w:color w:val="000000"/>
                 <w:sz w:val="24"/>
                 <w:szCs w:val="24"/>
+                <w:lang w:val="es-MX"/>
               </w:rPr>
             </w:pPr>
           </w:p>
@@ -14844,6 +14882,7 @@
                 <w:color w:val="000000"/>
                 <w:sz w:val="24"/>
                 <w:szCs w:val="24"/>
+                <w:lang w:val="es-MX"/>
               </w:rPr>
             </w:pPr>
             <w:r>
@@ -14852,6 +14891,7 @@
                 <w:color w:val="000000"/>
                 <w:sz w:val="24"/>
                 <w:szCs w:val="24"/>
+                <w:lang w:val="es-MX"/>
               </w:rPr>
               <w:t>main{</w:t>
             </w:r>
@@ -14864,6 +14904,7 @@
                 <w:color w:val="000000"/>
                 <w:sz w:val="24"/>
                 <w:szCs w:val="24"/>
+                <w:lang w:val="es-MX"/>
               </w:rPr>
             </w:pPr>
             <w:r>
@@ -14872,6 +14913,7 @@
                 <w:color w:val="000000"/>
                 <w:sz w:val="24"/>
                 <w:szCs w:val="24"/>
+                <w:lang w:val="es-MX"/>
               </w:rPr>
               <w:t xml:space="preserve">    y = 3 + 4;</w:t>
             </w:r>
@@ -27757,6 +27799,7 @@
           <w:color w:val="F8F8F2"/>
           <w:sz w:val="21"/>
           <w:szCs w:val="21"/>
+          <w:lang w:val="es-MX"/>
           <w14:ligatures w14:val="none"/>
         </w:rPr>
       </w:pPr>
@@ -27776,6 +27819,7 @@
           <w:color w:val="F92672"/>
           <w:sz w:val="21"/>
           <w:szCs w:val="21"/>
+          <w:lang w:val="es-MX"/>
           <w14:ligatures w14:val="none"/>
         </w:rPr>
         <w:t>return</w:t>
@@ -27786,6 +27830,7 @@
           <w:color w:val="F8F8F2"/>
           <w:sz w:val="21"/>
           <w:szCs w:val="21"/>
+          <w:lang w:val="es-MX"/>
           <w14:ligatures w14:val="none"/>
         </w:rPr>
         <w:t xml:space="preserve"> </w:t>
@@ -27796,6 +27841,7 @@
           <w:color w:val="AE81FF"/>
           <w:sz w:val="21"/>
           <w:szCs w:val="21"/>
+          <w:lang w:val="es-MX"/>
           <w14:ligatures w14:val="none"/>
         </w:rPr>
         <w:t>True</w:t>
@@ -27810,15 +27856,17 @@
           <w:color w:val="F8F8F2"/>
           <w:sz w:val="21"/>
           <w:szCs w:val="21"/>
-          <w14:ligatures w14:val="none"/>
-        </w:rPr>
-      </w:pPr>
-      <w:r>
-        <w:rPr>
-          <w:rFonts w:ascii="Consolas" w:eastAsia="Times New Roman" w:hAnsi="Consolas" w:cs="Times New Roman"/>
-          <w:color w:val="F8F8F2"/>
-          <w:sz w:val="21"/>
-          <w:szCs w:val="21"/>
+          <w:lang w:val="es-MX"/>
+          <w14:ligatures w14:val="none"/>
+        </w:rPr>
+      </w:pPr>
+      <w:r>
+        <w:rPr>
+          <w:rFonts w:ascii="Consolas" w:eastAsia="Times New Roman" w:hAnsi="Consolas" w:cs="Times New Roman"/>
+          <w:color w:val="F8F8F2"/>
+          <w:sz w:val="21"/>
+          <w:szCs w:val="21"/>
+          <w:lang w:val="es-MX"/>
           <w14:ligatures w14:val="none"/>
         </w:rPr>
         <w:t xml:space="preserve">        </w:t>
@@ -27829,6 +27877,7 @@
           <w:color w:val="F92672"/>
           <w:sz w:val="21"/>
           <w:szCs w:val="21"/>
+          <w:lang w:val="es-MX"/>
           <w14:ligatures w14:val="none"/>
         </w:rPr>
         <w:t>return</w:t>
@@ -27839,6 +27888,7 @@
           <w:color w:val="F8F8F2"/>
           <w:sz w:val="21"/>
           <w:szCs w:val="21"/>
+          <w:lang w:val="es-MX"/>
           <w14:ligatures w14:val="none"/>
         </w:rPr>
         <w:t xml:space="preserve"> </w:t>
@@ -27849,6 +27899,7 @@
           <w:color w:val="AE81FF"/>
           <w:sz w:val="21"/>
           <w:szCs w:val="21"/>
+          <w:lang w:val="es-MX"/>
           <w14:ligatures w14:val="none"/>
         </w:rPr>
         <w:t>False</w:t>
@@ -27863,15 +27914,17 @@
           <w:color w:val="F8F8F2"/>
           <w:sz w:val="21"/>
           <w:szCs w:val="21"/>
-          <w14:ligatures w14:val="none"/>
-        </w:rPr>
-      </w:pPr>
-      <w:r>
-        <w:rPr>
-          <w:rFonts w:ascii="Consolas" w:eastAsia="Times New Roman" w:hAnsi="Consolas" w:cs="Times New Roman"/>
-          <w:color w:val="F8F8F2"/>
-          <w:sz w:val="21"/>
-          <w:szCs w:val="21"/>
+          <w:lang w:val="es-MX"/>
+          <w14:ligatures w14:val="none"/>
+        </w:rPr>
+      </w:pPr>
+      <w:r>
+        <w:rPr>
+          <w:rFonts w:ascii="Consolas" w:eastAsia="Times New Roman" w:hAnsi="Consolas" w:cs="Times New Roman"/>
+          <w:color w:val="F8F8F2"/>
+          <w:sz w:val="21"/>
+          <w:szCs w:val="21"/>
+          <w:lang w:val="es-MX"/>
           <w14:ligatures w14:val="none"/>
         </w:rPr>
         <w:t xml:space="preserve">    </w:t>
@@ -27896,6 +27949,7 @@
           <w:color w:val="F8F8F2"/>
           <w:sz w:val="21"/>
           <w:szCs w:val="21"/>
+          <w:lang w:val="es-MX"/>
           <w14:ligatures w14:val="none"/>
         </w:rPr>
         <w:t xml:space="preserve">    </w:t>
@@ -30433,7 +30487,6 @@
           <w:color w:val="F8F8F2"/>
           <w:sz w:val="21"/>
           <w:szCs w:val="21"/>
-          <w:lang w:val="es-MX"/>
           <w14:ligatures w14:val="none"/>
         </w:rPr>
       </w:pPr>
@@ -30455,7 +30508,6 @@
           <w:color w:val="FD971F"/>
           <w:sz w:val="21"/>
           <w:szCs w:val="21"/>
-          <w:lang w:val="es-MX"/>
           <w14:ligatures w14:val="none"/>
         </w:rPr>
         <w:t>self</w:t>
@@ -30466,7 +30518,6 @@
           <w:color w:val="F8F8F2"/>
           <w:sz w:val="21"/>
           <w:szCs w:val="21"/>
-          <w:lang w:val="es-MX"/>
           <w14:ligatures w14:val="none"/>
         </w:rPr>
         <w:t>.tempIDS.</w:t>
@@ -30477,7 +30528,6 @@
           <w:color w:val="A6E22E"/>
           <w:sz w:val="21"/>
           <w:szCs w:val="21"/>
-          <w:lang w:val="es-MX"/>
           <w14:ligatures w14:val="none"/>
         </w:rPr>
         <w:t>append</w:t>
@@ -30488,7 +30538,6 @@
           <w:color w:val="F8F8F2"/>
           <w:sz w:val="21"/>
           <w:szCs w:val="21"/>
-          <w:lang w:val="es-MX"/>
           <w14:ligatures w14:val="none"/>
         </w:rPr>
         <w:t>(</w:t>
@@ -30501,7 +30550,6 @@
           <w:color w:val="FD971F"/>
           <w:sz w:val="21"/>
           <w:szCs w:val="21"/>
-          <w:lang w:val="es-MX"/>
           <w14:ligatures w14:val="none"/>
         </w:rPr>
         <w:t>id</w:t>
@@ -30512,7 +30560,6 @@
           <w:color w:val="F8F8F2"/>
           <w:sz w:val="21"/>
           <w:szCs w:val="21"/>
-          <w:lang w:val="es-MX"/>
           <w14:ligatures w14:val="none"/>
         </w:rPr>
         <w:t>)</w:t>
@@ -30527,17 +30574,15 @@
           <w:color w:val="F8F8F2"/>
           <w:sz w:val="21"/>
           <w:szCs w:val="21"/>
-          <w:lang w:val="es-MX"/>
-          <w14:ligatures w14:val="none"/>
-        </w:rPr>
-      </w:pPr>
-      <w:r>
-        <w:rPr>
-          <w:rFonts w:ascii="Consolas" w:eastAsia="Times New Roman" w:hAnsi="Consolas" w:cs="Times New Roman"/>
-          <w:color w:val="F8F8F2"/>
-          <w:sz w:val="21"/>
-          <w:szCs w:val="21"/>
-          <w:lang w:val="es-MX"/>
+          <w14:ligatures w14:val="none"/>
+        </w:rPr>
+      </w:pPr>
+      <w:r>
+        <w:rPr>
+          <w:rFonts w:ascii="Consolas" w:eastAsia="Times New Roman" w:hAnsi="Consolas" w:cs="Times New Roman"/>
+          <w:color w:val="F8F8F2"/>
+          <w:sz w:val="21"/>
+          <w:szCs w:val="21"/>
           <w14:ligatures w14:val="none"/>
         </w:rPr>
         <w:t xml:space="preserve">    </w:t>
@@ -30562,7 +30607,6 @@
           <w:color w:val="F8F8F2"/>
           <w:sz w:val="21"/>
           <w:szCs w:val="21"/>
-          <w:lang w:val="es-MX"/>
           <w14:ligatures w14:val="none"/>
         </w:rPr>
         <w:t xml:space="preserve">    </w:t>
@@ -31476,17 +31520,15 @@
           <w:color w:val="F8F8F2"/>
           <w:sz w:val="21"/>
           <w:szCs w:val="21"/>
-          <w:lang w:val="es-MX"/>
-          <w14:ligatures w14:val="none"/>
-        </w:rPr>
-      </w:pPr>
-      <w:r>
-        <w:rPr>
-          <w:rFonts w:ascii="Consolas" w:eastAsia="Times New Roman" w:hAnsi="Consolas" w:cs="Times New Roman"/>
-          <w:color w:val="F8F8F2"/>
-          <w:sz w:val="21"/>
-          <w:szCs w:val="21"/>
-          <w:lang w:val="es-MX"/>
+          <w14:ligatures w14:val="none"/>
+        </w:rPr>
+      </w:pPr>
+      <w:r>
+        <w:rPr>
+          <w:rFonts w:ascii="Consolas" w:eastAsia="Times New Roman" w:hAnsi="Consolas" w:cs="Times New Roman"/>
+          <w:color w:val="F8F8F2"/>
+          <w:sz w:val="21"/>
+          <w:szCs w:val="21"/>
           <w14:ligatures w14:val="none"/>
         </w:rPr>
         <w:t>{</w:t>
@@ -35568,15 +35610,17 @@
           <w:color w:val="F8F8F2"/>
           <w:sz w:val="21"/>
           <w:szCs w:val="21"/>
-          <w14:ligatures w14:val="none"/>
-        </w:rPr>
-      </w:pPr>
-      <w:r>
-        <w:rPr>
-          <w:rFonts w:ascii="Consolas" w:eastAsia="Times New Roman" w:hAnsi="Consolas" w:cs="Times New Roman"/>
-          <w:color w:val="F8F8F2"/>
-          <w:sz w:val="21"/>
-          <w:szCs w:val="21"/>
+          <w:lang w:val="es-MX"/>
+          <w14:ligatures w14:val="none"/>
+        </w:rPr>
+      </w:pPr>
+      <w:r>
+        <w:rPr>
+          <w:rFonts w:ascii="Consolas" w:eastAsia="Times New Roman" w:hAnsi="Consolas" w:cs="Times New Roman"/>
+          <w:color w:val="F8F8F2"/>
+          <w:sz w:val="21"/>
+          <w:szCs w:val="21"/>
+          <w:lang w:val="es-MX"/>
           <w14:ligatures w14:val="none"/>
         </w:rPr>
         <w:t>}</w:t>
@@ -36291,7 +36335,6 @@
           <w:color w:val="F8F8F2"/>
           <w:sz w:val="21"/>
           <w:szCs w:val="21"/>
-          <w:lang w:val="es-MX"/>
           <w14:ligatures w14:val="none"/>
         </w:rPr>
       </w:pPr>
@@ -36301,7 +36344,6 @@
           <w:color w:val="A6E22E"/>
           <w:sz w:val="21"/>
           <w:szCs w:val="21"/>
-          <w:lang w:val="es-MX"/>
           <w14:ligatures w14:val="none"/>
         </w:rPr>
         <w:t>ID</w:t>
@@ -36312,7 +36354,6 @@
           <w:color w:val="F8F8F2"/>
           <w:sz w:val="21"/>
           <w:szCs w:val="21"/>
-          <w:lang w:val="es-MX"/>
           <w14:ligatures w14:val="none"/>
         </w:rPr>
         <w:t xml:space="preserve">         : </w:t>
@@ -36323,7 +36364,6 @@
           <w:color w:val="AE81FF"/>
           <w:sz w:val="21"/>
           <w:szCs w:val="21"/>
-          <w:lang w:val="es-MX"/>
           <w14:ligatures w14:val="none"/>
         </w:rPr>
         <w:t>[a-zA-Z][A-Za-z0-9_]*</w:t>
@@ -36334,7 +36374,6 @@
           <w:color w:val="F8F8F2"/>
           <w:sz w:val="21"/>
           <w:szCs w:val="21"/>
-          <w:lang w:val="es-MX"/>
           <w14:ligatures w14:val="none"/>
         </w:rPr>
         <w:t xml:space="preserve"> ;</w:t>
@@ -41084,7 +41123,6 @@
           <w:color w:val="F8F8F2"/>
           <w:sz w:val="21"/>
           <w:szCs w:val="21"/>
-          <w:lang w:val="es-MX"/>
           <w14:ligatures w14:val="none"/>
         </w:rPr>
       </w:pPr>
@@ -41104,7 +41142,6 @@
           <w:color w:val="F92672"/>
           <w:sz w:val="21"/>
           <w:szCs w:val="21"/>
-          <w:lang w:val="es-MX"/>
           <w14:ligatures w14:val="none"/>
         </w:rPr>
         <w:t>if</w:t>
@@ -41115,7 +41152,6 @@
           <w:color w:val="F8F8F2"/>
           <w:sz w:val="21"/>
           <w:szCs w:val="21"/>
-          <w:lang w:val="es-MX"/>
           <w14:ligatures w14:val="none"/>
         </w:rPr>
         <w:t xml:space="preserve"> </w:t>
@@ -41128,7 +41164,6 @@
           <w:color w:val="FD971F"/>
           <w:sz w:val="21"/>
           <w:szCs w:val="21"/>
-          <w:lang w:val="es-MX"/>
           <w14:ligatures w14:val="none"/>
         </w:rPr>
         <w:t>self</w:t>
@@ -41139,7 +41174,6 @@
           <w:color w:val="F8F8F2"/>
           <w:sz w:val="21"/>
           <w:szCs w:val="21"/>
-          <w:lang w:val="es-MX"/>
           <w14:ligatures w14:val="none"/>
         </w:rPr>
         <w:t xml:space="preserve">.currMGlobalF </w:t>
@@ -41150,7 +41184,6 @@
           <w:color w:val="F92672"/>
           <w:sz w:val="21"/>
           <w:szCs w:val="21"/>
-          <w:lang w:val="es-MX"/>
           <w14:ligatures w14:val="none"/>
         </w:rPr>
         <w:t>&gt;</w:t>
@@ -41161,7 +41194,6 @@
           <w:color w:val="F8F8F2"/>
           <w:sz w:val="21"/>
           <w:szCs w:val="21"/>
-          <w:lang w:val="es-MX"/>
           <w14:ligatures w14:val="none"/>
         </w:rPr>
         <w:t xml:space="preserve"> </w:t>
@@ -41174,7 +41206,6 @@
           <w:color w:val="FD971F"/>
           <w:sz w:val="21"/>
           <w:szCs w:val="21"/>
-          <w:lang w:val="es-MX"/>
           <w14:ligatures w14:val="none"/>
         </w:rPr>
         <w:t>self</w:t>
@@ -41185,7 +41216,6 @@
           <w:color w:val="F8F8F2"/>
           <w:sz w:val="21"/>
           <w:szCs w:val="21"/>
-          <w:lang w:val="es-MX"/>
           <w14:ligatures w14:val="none"/>
         </w:rPr>
         <w:t xml:space="preserve">.rangoMGlobalF: </w:t>
@@ -41196,7 +41226,6 @@
           <w:color w:val="88846F"/>
           <w:sz w:val="21"/>
           <w:szCs w:val="21"/>
-          <w:lang w:val="es-MX"/>
           <w14:ligatures w14:val="none"/>
         </w:rPr>
         <w:t># ya llenamos la memoria</w:t>
@@ -41221,7 +41250,6 @@
           <w:color w:val="F8F8F2"/>
           <w:sz w:val="21"/>
           <w:szCs w:val="21"/>
-          <w:lang w:val="es-MX"/>
           <w14:ligatures w14:val="none"/>
         </w:rPr>
         <w:t xml:space="preserve">                    </w:t>
@@ -43013,6 +43041,7 @@
           <w:color w:val="F8F8F2"/>
           <w:sz w:val="21"/>
           <w:szCs w:val="21"/>
+          <w:lang w:val="es-MX"/>
           <w14:ligatures w14:val="none"/>
         </w:rPr>
       </w:pPr>
@@ -43033,6 +43062,7 @@
           <w:color w:val="88846F"/>
           <w:sz w:val="21"/>
           <w:szCs w:val="21"/>
+          <w:lang w:val="es-MX"/>
           <w14:ligatures w14:val="none"/>
         </w:rPr>
         <w:t># ==========direcciones de memoria ===========</w:t>
@@ -45923,6 +45953,7 @@
       <w:r>
         <w:rPr>
           <w:rFonts w:ascii="Times New Roman" w:hAnsi="Times New Roman" w:cs="Times New Roman"/>
+          <w:noProof/>
           <w:color w:val="000000"/>
           <w:sz w:val="24"/>
           <w:szCs w:val="24"/>
@@ -46058,10 +46089,10 @@
           <w:lang w:val="es-MX"/>
         </w:rPr>
         <w:drawing>
-          <wp:inline distT="0" distB="0" distL="0" distR="0" wp14:anchorId="3CAC76AE" wp14:editId="587B530D">
-            <wp:extent cx="4451230" cy="1926449"/>
-            <wp:effectExtent l="0" t="0" r="6985" b="0"/>
-            <wp:docPr id="1596311727" name="Picture 1" descr="A diagram of a body&#10;&#10;Description automatically generated"/>
+          <wp:inline distT="0" distB="0" distL="0" distR="0" wp14:anchorId="35127840" wp14:editId="528D5097">
+            <wp:extent cx="4606506" cy="1996257"/>
+            <wp:effectExtent l="0" t="0" r="3810" b="4445"/>
+            <wp:docPr id="85771417" name="Picture 1" descr="A diagram of a body&#10;&#10;Description automatically generated"/>
             <wp:cNvGraphicFramePr>
               <a:graphicFrameLocks xmlns:a="http://schemas.openxmlformats.org/drawingml/2006/main" noChangeAspect="1"/>
             </wp:cNvGraphicFramePr>
@@ -46069,7 +46100,7 @@
               <a:graphicData uri="http://schemas.openxmlformats.org/drawingml/2006/picture">
                 <pic:pic xmlns:pic="http://schemas.openxmlformats.org/drawingml/2006/picture">
                   <pic:nvPicPr>
-                    <pic:cNvPr id="1596311727" name="Picture 1" descr="A diagram of a body&#10;&#10;Description automatically generated"/>
+                    <pic:cNvPr id="85771417" name="Picture 1" descr="A diagram of a body&#10;&#10;Description automatically generated"/>
                     <pic:cNvPicPr/>
                   </pic:nvPicPr>
                   <pic:blipFill>
@@ -46081,7 +46112,7 @@
                   <pic:spPr>
                     <a:xfrm>
                       <a:off x="0" y="0"/>
-                      <a:ext cx="4459841" cy="1930176"/>
+                      <a:ext cx="4610561" cy="1998014"/>
                     </a:xfrm>
                     <a:prstGeom prst="rect">
                       <a:avLst/>
@@ -46327,7 +46358,56 @@
     </w:p>
     <w:p>
       <w:pPr>
-        <w:pStyle w:val="ListParagraph"/>
+        <w:tabs>
+          <w:tab w:val="left" w:pos="3594"/>
+        </w:tabs>
+        <w:jc w:val="both"/>
+        <w:rPr>
+          <w:rFonts w:ascii="Times New Roman" w:hAnsi="Times New Roman" w:cs="Times New Roman"/>
+          <w:color w:val="000000"/>
+          <w:sz w:val="24"/>
+          <w:szCs w:val="24"/>
+          <w:lang w:val="es-MX"/>
+        </w:rPr>
+      </w:pPr>
+    </w:p>
+    <w:p>
+      <w:pPr>
+        <w:tabs>
+          <w:tab w:val="left" w:pos="3594"/>
+        </w:tabs>
+        <w:jc w:val="both"/>
+        <w:rPr>
+          <w:rFonts w:ascii="Times New Roman" w:hAnsi="Times New Roman" w:cs="Times New Roman"/>
+          <w:color w:val="000000"/>
+          <w:sz w:val="24"/>
+          <w:szCs w:val="24"/>
+          <w:lang w:val="es-MX"/>
+        </w:rPr>
+      </w:pPr>
+      <w:r>
+        <w:rPr>
+          <w:rFonts w:ascii="Times New Roman" w:hAnsi="Times New Roman" w:cs="Times New Roman"/>
+          <w:color w:val="000000"/>
+          <w:sz w:val="24"/>
+          <w:szCs w:val="24"/>
+          <w:lang w:val="es-MX"/>
+        </w:rPr>
+        <w:t>Ahora actualizamos el código para tener las funciones necesarias para manejar estos datos y poner los puntos neurálgicos nuevos en nuestra gramática. Todo esto se puede ver en los anexos del código</w:t>
+      </w:r>
+      <w:r>
+        <w:rPr>
+          <w:rFonts w:ascii="Times New Roman" w:hAnsi="Times New Roman" w:cs="Times New Roman"/>
+          <w:color w:val="000000"/>
+          <w:sz w:val="24"/>
+          <w:szCs w:val="24"/>
+          <w:lang w:val="es-MX"/>
+        </w:rPr>
+        <w:t>.</w:t>
+      </w:r>
+    </w:p>
+    <w:p>
+      <w:pPr>
         <w:tabs>
           <w:tab w:val="left" w:pos="3594"/>
         </w:tabs>

</xml_diff>

<commit_message>
agregue lo necesario para los cuadruplos de print
</commit_message>
<xml_diff>
--- a/A00571960_entrega3.docx
+++ b/A00571960_entrega3.docx
@@ -38953,7 +38953,37 @@
                 <w:szCs w:val="24"/>
                 <w:lang w:val="es-MX"/>
               </w:rPr>
-              <w:t>[19000, 30999]</w:t>
+              <w:t xml:space="preserve">[19000, </w:t>
+            </w:r>
+            <w:r>
+              <w:rPr>
+                <w:rFonts w:ascii="Times New Roman" w:hAnsi="Times New Roman" w:cs="Times New Roman"/>
+                <w:color w:val="000000"/>
+                <w:sz w:val="24"/>
+                <w:szCs w:val="24"/>
+                <w:lang w:val="es-MX"/>
+              </w:rPr>
+              <w:t>4</w:t>
+            </w:r>
+            <w:r>
+              <w:rPr>
+                <w:rFonts w:ascii="Times New Roman" w:hAnsi="Times New Roman" w:cs="Times New Roman"/>
+                <w:color w:val="000000"/>
+                <w:sz w:val="24"/>
+                <w:szCs w:val="24"/>
+                <w:lang w:val="es-MX"/>
+              </w:rPr>
+              <w:t>5</w:t>
+            </w:r>
+            <w:r>
+              <w:rPr>
+                <w:rFonts w:ascii="Times New Roman" w:hAnsi="Times New Roman" w:cs="Times New Roman"/>
+                <w:color w:val="000000"/>
+                <w:sz w:val="24"/>
+                <w:szCs w:val="24"/>
+                <w:lang w:val="es-MX"/>
+              </w:rPr>
+              <w:t>999]</w:t>
             </w:r>
           </w:p>
         </w:tc>
@@ -38983,7 +39013,27 @@
                 <w:szCs w:val="24"/>
                 <w:lang w:val="es-MX"/>
               </w:rPr>
-              <w:t>[19000, 24999]</w:t>
+              <w:t xml:space="preserve">[19000, </w:t>
+            </w:r>
+            <w:r>
+              <w:rPr>
+                <w:rFonts w:ascii="Times New Roman" w:hAnsi="Times New Roman" w:cs="Times New Roman"/>
+                <w:color w:val="000000"/>
+                <w:sz w:val="24"/>
+                <w:szCs w:val="24"/>
+                <w:lang w:val="es-MX"/>
+              </w:rPr>
+              <w:t>32499</w:t>
+            </w:r>
+            <w:r>
+              <w:rPr>
+                <w:rFonts w:ascii="Times New Roman" w:hAnsi="Times New Roman" w:cs="Times New Roman"/>
+                <w:color w:val="000000"/>
+                <w:sz w:val="24"/>
+                <w:szCs w:val="24"/>
+                <w:lang w:val="es-MX"/>
+              </w:rPr>
+              <w:t>]</w:t>
             </w:r>
           </w:p>
         </w:tc>
@@ -39013,7 +39063,47 @@
                 <w:szCs w:val="24"/>
                 <w:lang w:val="es-MX"/>
               </w:rPr>
-              <w:t>[25000, 30999]</w:t>
+              <w:t>[</w:t>
+            </w:r>
+            <w:r>
+              <w:rPr>
+                <w:rFonts w:ascii="Times New Roman" w:hAnsi="Times New Roman" w:cs="Times New Roman"/>
+                <w:color w:val="000000"/>
+                <w:sz w:val="24"/>
+                <w:szCs w:val="24"/>
+                <w:lang w:val="es-MX"/>
+              </w:rPr>
+              <w:t>32500</w:t>
+            </w:r>
+            <w:r>
+              <w:rPr>
+                <w:rFonts w:ascii="Times New Roman" w:hAnsi="Times New Roman" w:cs="Times New Roman"/>
+                <w:color w:val="000000"/>
+                <w:sz w:val="24"/>
+                <w:szCs w:val="24"/>
+                <w:lang w:val="es-MX"/>
+              </w:rPr>
+              <w:t xml:space="preserve">, </w:t>
+            </w:r>
+            <w:r>
+              <w:rPr>
+                <w:rFonts w:ascii="Times New Roman" w:hAnsi="Times New Roman" w:cs="Times New Roman"/>
+                <w:color w:val="000000"/>
+                <w:sz w:val="24"/>
+                <w:szCs w:val="24"/>
+                <w:lang w:val="es-MX"/>
+              </w:rPr>
+              <w:t>45999</w:t>
+            </w:r>
+            <w:r>
+              <w:rPr>
+                <w:rFonts w:ascii="Times New Roman" w:hAnsi="Times New Roman" w:cs="Times New Roman"/>
+                <w:color w:val="000000"/>
+                <w:sz w:val="24"/>
+                <w:szCs w:val="24"/>
+                <w:lang w:val="es-MX"/>
+              </w:rPr>
+              <w:t>]</w:t>
             </w:r>
           </w:p>
         </w:tc>
@@ -39105,7 +39195,7 @@
                 <w:szCs w:val="24"/>
                 <w:lang w:val="es-MX"/>
               </w:rPr>
-              <w:t xml:space="preserve">[31000, </w:t>
+              <w:t>[</w:t>
             </w:r>
             <w:r>
               <w:rPr>
@@ -39115,7 +39205,37 @@
                 <w:szCs w:val="24"/>
                 <w:lang w:val="es-MX"/>
               </w:rPr>
-              <w:t>48999</w:t>
+              <w:t>46</w:t>
+            </w:r>
+            <w:r>
+              <w:rPr>
+                <w:rFonts w:ascii="Times New Roman" w:hAnsi="Times New Roman" w:cs="Times New Roman"/>
+                <w:color w:val="000000"/>
+                <w:sz w:val="24"/>
+                <w:szCs w:val="24"/>
+                <w:lang w:val="es-MX"/>
+              </w:rPr>
+              <w:t xml:space="preserve">000, </w:t>
+            </w:r>
+            <w:r>
+              <w:rPr>
+                <w:rFonts w:ascii="Times New Roman" w:hAnsi="Times New Roman" w:cs="Times New Roman"/>
+                <w:color w:val="000000"/>
+                <w:sz w:val="24"/>
+                <w:szCs w:val="24"/>
+                <w:lang w:val="es-MX"/>
+              </w:rPr>
+              <w:t>65</w:t>
+            </w:r>
+            <w:r>
+              <w:rPr>
+                <w:rFonts w:ascii="Times New Roman" w:hAnsi="Times New Roman" w:cs="Times New Roman"/>
+                <w:color w:val="000000"/>
+                <w:sz w:val="24"/>
+                <w:szCs w:val="24"/>
+                <w:lang w:val="es-MX"/>
+              </w:rPr>
+              <w:t>999</w:t>
             </w:r>
             <w:r>
               <w:rPr>
@@ -39155,7 +39275,47 @@
                 <w:szCs w:val="24"/>
                 <w:lang w:val="es-MX"/>
               </w:rPr>
-              <w:t>[31000, 36999]</w:t>
+              <w:t>[</w:t>
+            </w:r>
+            <w:r>
+              <w:rPr>
+                <w:rFonts w:ascii="Times New Roman" w:hAnsi="Times New Roman" w:cs="Times New Roman"/>
+                <w:color w:val="000000"/>
+                <w:sz w:val="24"/>
+                <w:szCs w:val="24"/>
+                <w:lang w:val="es-MX"/>
+              </w:rPr>
+              <w:t>46</w:t>
+            </w:r>
+            <w:r>
+              <w:rPr>
+                <w:rFonts w:ascii="Times New Roman" w:hAnsi="Times New Roman" w:cs="Times New Roman"/>
+                <w:color w:val="000000"/>
+                <w:sz w:val="24"/>
+                <w:szCs w:val="24"/>
+                <w:lang w:val="es-MX"/>
+              </w:rPr>
+              <w:t xml:space="preserve">000, </w:t>
+            </w:r>
+            <w:r>
+              <w:rPr>
+                <w:rFonts w:ascii="Times New Roman" w:hAnsi="Times New Roman" w:cs="Times New Roman"/>
+                <w:color w:val="000000"/>
+                <w:sz w:val="24"/>
+                <w:szCs w:val="24"/>
+                <w:lang w:val="es-MX"/>
+              </w:rPr>
+              <w:t>55</w:t>
+            </w:r>
+            <w:r>
+              <w:rPr>
+                <w:rFonts w:ascii="Times New Roman" w:hAnsi="Times New Roman" w:cs="Times New Roman"/>
+                <w:color w:val="000000"/>
+                <w:sz w:val="24"/>
+                <w:szCs w:val="24"/>
+                <w:lang w:val="es-MX"/>
+              </w:rPr>
+              <w:t>999]</w:t>
             </w:r>
           </w:p>
         </w:tc>
@@ -39185,7 +39345,47 @@
                 <w:szCs w:val="24"/>
                 <w:lang w:val="es-MX"/>
               </w:rPr>
-              <w:t>[37000, 42999]</w:t>
+              <w:t>[</w:t>
+            </w:r>
+            <w:r>
+              <w:rPr>
+                <w:rFonts w:ascii="Times New Roman" w:hAnsi="Times New Roman" w:cs="Times New Roman"/>
+                <w:color w:val="000000"/>
+                <w:sz w:val="24"/>
+                <w:szCs w:val="24"/>
+                <w:lang w:val="es-MX"/>
+              </w:rPr>
+              <w:t>56</w:t>
+            </w:r>
+            <w:r>
+              <w:rPr>
+                <w:rFonts w:ascii="Times New Roman" w:hAnsi="Times New Roman" w:cs="Times New Roman"/>
+                <w:color w:val="000000"/>
+                <w:sz w:val="24"/>
+                <w:szCs w:val="24"/>
+                <w:lang w:val="es-MX"/>
+              </w:rPr>
+              <w:t xml:space="preserve">000, </w:t>
+            </w:r>
+            <w:r>
+              <w:rPr>
+                <w:rFonts w:ascii="Times New Roman" w:hAnsi="Times New Roman" w:cs="Times New Roman"/>
+                <w:color w:val="000000"/>
+                <w:sz w:val="24"/>
+                <w:szCs w:val="24"/>
+                <w:lang w:val="es-MX"/>
+              </w:rPr>
+              <w:t>65</w:t>
+            </w:r>
+            <w:r>
+              <w:rPr>
+                <w:rFonts w:ascii="Times New Roman" w:hAnsi="Times New Roman" w:cs="Times New Roman"/>
+                <w:color w:val="000000"/>
+                <w:sz w:val="24"/>
+                <w:szCs w:val="24"/>
+                <w:lang w:val="es-MX"/>
+              </w:rPr>
+              <w:t>999]</w:t>
             </w:r>
           </w:p>
         </w:tc>
@@ -39215,7 +39415,7 @@
                 <w:szCs w:val="24"/>
                 <w:lang w:val="es-MX"/>
               </w:rPr>
-              <w:t>[43000, 48999]</w:t>
+              <w:t>[66000, 75999]</w:t>
             </w:r>
           </w:p>
         </w:tc>
@@ -43491,7 +43691,7 @@
           <w:lang w:val="es-MX"/>
           <w14:ligatures w14:val="none"/>
         </w:rPr>
-        <w:t>30999</w:t>
+        <w:t>28999</w:t>
       </w:r>
       <w:r>
         <w:rPr>
@@ -43559,54 +43759,18 @@
           <w:lang w:val="es-MX"/>
           <w14:ligatures w14:val="none"/>
         </w:rPr>
-        <w:t>30999</w:t>
-      </w:r>
-      <w:r>
-        <w:rPr>
-          <w:rFonts w:ascii="Consolas" w:eastAsia="Times New Roman" w:hAnsi="Consolas" w:cs="Times New Roman"/>
-          <w:color w:val="F8F8F2"/>
-          <w:sz w:val="21"/>
-          <w:szCs w:val="21"/>
-          <w:lang w:val="es-MX"/>
-          <w14:ligatures w14:val="none"/>
-        </w:rPr>
-        <w:t xml:space="preserve"> </w:t>
-      </w:r>
-      <w:r>
-        <w:rPr>
-          <w:rFonts w:ascii="Consolas" w:eastAsia="Times New Roman" w:hAnsi="Consolas" w:cs="Times New Roman"/>
-          <w:color w:val="88846F"/>
-          <w:sz w:val="21"/>
-          <w:szCs w:val="21"/>
-          <w:lang w:val="es-MX"/>
-          <w14:ligatures w14:val="none"/>
-        </w:rPr>
-        <w:t># valor maximo variable temporal</w:t>
-      </w:r>
-    </w:p>
-    <w:p>
-      <w:pPr>
-        <w:shd w:val="clear" w:color="auto" w:fill="272822"/>
-        <w:spacing w:after="0" w:line="285" w:lineRule="atLeast"/>
-        <w:rPr>
-          <w:rFonts w:ascii="Consolas" w:eastAsia="Times New Roman" w:hAnsi="Consolas" w:cs="Times New Roman"/>
-          <w:color w:val="F8F8F2"/>
-          <w:sz w:val="21"/>
-          <w:szCs w:val="21"/>
-          <w:lang w:val="es-MX"/>
-          <w14:ligatures w14:val="none"/>
-        </w:rPr>
-      </w:pPr>
-      <w:r>
-        <w:rPr>
-          <w:rFonts w:ascii="Consolas" w:eastAsia="Times New Roman" w:hAnsi="Consolas" w:cs="Times New Roman"/>
-          <w:color w:val="F8F8F2"/>
-          <w:sz w:val="21"/>
-          <w:szCs w:val="21"/>
-          <w:lang w:val="es-MX"/>
-          <w14:ligatures w14:val="none"/>
-        </w:rPr>
-        <w:t xml:space="preserve">        </w:t>
+        <w:t>38999</w:t>
+      </w:r>
+      <w:r>
+        <w:rPr>
+          <w:rFonts w:ascii="Consolas" w:eastAsia="Times New Roman" w:hAnsi="Consolas" w:cs="Times New Roman"/>
+          <w:color w:val="F8F8F2"/>
+          <w:sz w:val="21"/>
+          <w:szCs w:val="21"/>
+          <w:lang w:val="es-MX"/>
+          <w14:ligatures w14:val="none"/>
+        </w:rPr>
+        <w:t xml:space="preserve">; </w:t>
       </w:r>
       <w:r>
         <w:rPr>
@@ -43630,7 +43794,7 @@
           <w:lang w:val="es-MX"/>
           <w14:ligatures w14:val="none"/>
         </w:rPr>
-        <w:t>.rangoMCteI    </w:t>
+        <w:t xml:space="preserve">.rangoMTempS </w:t>
       </w:r>
       <w:r>
         <w:rPr>
@@ -43663,18 +43827,54 @@
           <w:lang w:val="es-MX"/>
           <w14:ligatures w14:val="none"/>
         </w:rPr>
-        <w:t>36999</w:t>
-      </w:r>
-      <w:r>
-        <w:rPr>
-          <w:rFonts w:ascii="Consolas" w:eastAsia="Times New Roman" w:hAnsi="Consolas" w:cs="Times New Roman"/>
-          <w:color w:val="F8F8F2"/>
-          <w:sz w:val="21"/>
-          <w:szCs w:val="21"/>
-          <w:lang w:val="es-MX"/>
-          <w14:ligatures w14:val="none"/>
-        </w:rPr>
-        <w:t xml:space="preserve">; </w:t>
+        <w:t>45999</w:t>
+      </w:r>
+      <w:r>
+        <w:rPr>
+          <w:rFonts w:ascii="Consolas" w:eastAsia="Times New Roman" w:hAnsi="Consolas" w:cs="Times New Roman"/>
+          <w:color w:val="F8F8F2"/>
+          <w:sz w:val="21"/>
+          <w:szCs w:val="21"/>
+          <w:lang w:val="es-MX"/>
+          <w14:ligatures w14:val="none"/>
+        </w:rPr>
+        <w:t xml:space="preserve"> </w:t>
+      </w:r>
+      <w:r>
+        <w:rPr>
+          <w:rFonts w:ascii="Consolas" w:eastAsia="Times New Roman" w:hAnsi="Consolas" w:cs="Times New Roman"/>
+          <w:color w:val="88846F"/>
+          <w:sz w:val="21"/>
+          <w:szCs w:val="21"/>
+          <w:lang w:val="es-MX"/>
+          <w14:ligatures w14:val="none"/>
+        </w:rPr>
+        <w:t># valor maximo variable temporal</w:t>
+      </w:r>
+    </w:p>
+    <w:p>
+      <w:pPr>
+        <w:shd w:val="clear" w:color="auto" w:fill="272822"/>
+        <w:spacing w:after="0" w:line="285" w:lineRule="atLeast"/>
+        <w:rPr>
+          <w:rFonts w:ascii="Consolas" w:eastAsia="Times New Roman" w:hAnsi="Consolas" w:cs="Times New Roman"/>
+          <w:color w:val="F8F8F2"/>
+          <w:sz w:val="21"/>
+          <w:szCs w:val="21"/>
+          <w:lang w:val="es-MX"/>
+          <w14:ligatures w14:val="none"/>
+        </w:rPr>
+      </w:pPr>
+      <w:r>
+        <w:rPr>
+          <w:rFonts w:ascii="Consolas" w:eastAsia="Times New Roman" w:hAnsi="Consolas" w:cs="Times New Roman"/>
+          <w:color w:val="F8F8F2"/>
+          <w:sz w:val="21"/>
+          <w:szCs w:val="21"/>
+          <w:lang w:val="es-MX"/>
+          <w14:ligatures w14:val="none"/>
+        </w:rPr>
+        <w:t xml:space="preserve">        </w:t>
       </w:r>
       <w:r>
         <w:rPr>
@@ -43698,7 +43898,7 @@
           <w:lang w:val="es-MX"/>
           <w14:ligatures w14:val="none"/>
         </w:rPr>
-        <w:t xml:space="preserve">.rangoMCteF </w:t>
+        <w:t>.rangoMCteI    </w:t>
       </w:r>
       <w:r>
         <w:rPr>
@@ -43731,7 +43931,7 @@
           <w:lang w:val="es-MX"/>
           <w14:ligatures w14:val="none"/>
         </w:rPr>
-        <w:t>42999</w:t>
+        <w:t>55999</w:t>
       </w:r>
       <w:r>
         <w:rPr>
@@ -43766,7 +43966,7 @@
           <w:lang w:val="es-MX"/>
           <w14:ligatures w14:val="none"/>
         </w:rPr>
-        <w:t xml:space="preserve">.rangoMCteS </w:t>
+        <w:t xml:space="preserve">.rangoMCteF </w:t>
       </w:r>
       <w:r>
         <w:rPr>
@@ -43799,7 +43999,7 @@
           <w:lang w:val="es-MX"/>
           <w14:ligatures w14:val="none"/>
         </w:rPr>
-        <w:t>48999</w:t>
+        <w:t>65999</w:t>
       </w:r>
       <w:r>
         <w:rPr>
@@ -44285,32 +44485,18 @@
           <w:lang w:val="es-MX"/>
           <w14:ligatures w14:val="none"/>
         </w:rPr>
-        <w:t>25000</w:t>
-      </w:r>
-    </w:p>
-    <w:p>
-      <w:pPr>
-        <w:shd w:val="clear" w:color="auto" w:fill="272822"/>
-        <w:spacing w:after="0" w:line="285" w:lineRule="atLeast"/>
-        <w:rPr>
-          <w:rFonts w:ascii="Consolas" w:eastAsia="Times New Roman" w:hAnsi="Consolas" w:cs="Times New Roman"/>
-          <w:color w:val="F8F8F2"/>
-          <w:sz w:val="21"/>
-          <w:szCs w:val="21"/>
-          <w:lang w:val="es-MX"/>
-          <w14:ligatures w14:val="none"/>
-        </w:rPr>
-      </w:pPr>
-      <w:r>
-        <w:rPr>
-          <w:rFonts w:ascii="Consolas" w:eastAsia="Times New Roman" w:hAnsi="Consolas" w:cs="Times New Roman"/>
-          <w:color w:val="F8F8F2"/>
-          <w:sz w:val="21"/>
-          <w:szCs w:val="21"/>
-          <w:lang w:val="es-MX"/>
-          <w14:ligatures w14:val="none"/>
-        </w:rPr>
-        <w:t xml:space="preserve">        </w:t>
+        <w:t>29000</w:t>
+      </w:r>
+      <w:r>
+        <w:rPr>
+          <w:rFonts w:ascii="Consolas" w:eastAsia="Times New Roman" w:hAnsi="Consolas" w:cs="Times New Roman"/>
+          <w:color w:val="F8F8F2"/>
+          <w:sz w:val="21"/>
+          <w:szCs w:val="21"/>
+          <w:lang w:val="es-MX"/>
+          <w14:ligatures w14:val="none"/>
+        </w:rPr>
+        <w:t xml:space="preserve">; </w:t>
       </w:r>
       <w:r>
         <w:rPr>
@@ -44334,7 +44520,7 @@
           <w:lang w:val="es-MX"/>
           <w14:ligatures w14:val="none"/>
         </w:rPr>
-        <w:t>.currMCteI    </w:t>
+        <w:t xml:space="preserve">.currMTempS </w:t>
       </w:r>
       <w:r>
         <w:rPr>
@@ -44367,18 +44553,31 @@
           <w:lang w:val="es-MX"/>
           <w14:ligatures w14:val="none"/>
         </w:rPr>
-        <w:t>31000</w:t>
-      </w:r>
-      <w:r>
-        <w:rPr>
-          <w:rFonts w:ascii="Consolas" w:eastAsia="Times New Roman" w:hAnsi="Consolas" w:cs="Times New Roman"/>
-          <w:color w:val="F8F8F2"/>
-          <w:sz w:val="21"/>
-          <w:szCs w:val="21"/>
-          <w:lang w:val="es-MX"/>
-          <w14:ligatures w14:val="none"/>
-        </w:rPr>
-        <w:t xml:space="preserve">; </w:t>
+        <w:t>39000</w:t>
+      </w:r>
+    </w:p>
+    <w:p>
+      <w:pPr>
+        <w:shd w:val="clear" w:color="auto" w:fill="272822"/>
+        <w:spacing w:after="0" w:line="285" w:lineRule="atLeast"/>
+        <w:rPr>
+          <w:rFonts w:ascii="Consolas" w:eastAsia="Times New Roman" w:hAnsi="Consolas" w:cs="Times New Roman"/>
+          <w:color w:val="F8F8F2"/>
+          <w:sz w:val="21"/>
+          <w:szCs w:val="21"/>
+          <w14:ligatures w14:val="none"/>
+        </w:rPr>
+      </w:pPr>
+      <w:r>
+        <w:rPr>
+          <w:rFonts w:ascii="Consolas" w:eastAsia="Times New Roman" w:hAnsi="Consolas" w:cs="Times New Roman"/>
+          <w:color w:val="F8F8F2"/>
+          <w:sz w:val="21"/>
+          <w:szCs w:val="21"/>
+          <w:lang w:val="es-MX"/>
+          <w14:ligatures w14:val="none"/>
+        </w:rPr>
+        <w:t xml:space="preserve">        </w:t>
       </w:r>
       <w:r>
         <w:rPr>
@@ -44388,7 +44587,6 @@
           <w:color w:val="FD971F"/>
           <w:sz w:val="21"/>
           <w:szCs w:val="21"/>
-          <w:lang w:val="es-MX"/>
           <w14:ligatures w14:val="none"/>
         </w:rPr>
         <w:t>self</w:t>
@@ -44399,10 +44597,9 @@
           <w:color w:val="F8F8F2"/>
           <w:sz w:val="21"/>
           <w:szCs w:val="21"/>
-          <w:lang w:val="es-MX"/>
-          <w14:ligatures w14:val="none"/>
-        </w:rPr>
-        <w:t xml:space="preserve">.currMCteF </w:t>
+          <w14:ligatures w14:val="none"/>
+        </w:rPr>
+        <w:t>.currMCteI    </w:t>
       </w:r>
       <w:r>
         <w:rPr>
@@ -44410,7 +44607,6 @@
           <w:color w:val="F92672"/>
           <w:sz w:val="21"/>
           <w:szCs w:val="21"/>
-          <w:lang w:val="es-MX"/>
           <w14:ligatures w14:val="none"/>
         </w:rPr>
         <w:t>=</w:t>
@@ -44421,7 +44617,6 @@
           <w:color w:val="F8F8F2"/>
           <w:sz w:val="21"/>
           <w:szCs w:val="21"/>
-          <w:lang w:val="es-MX"/>
           <w14:ligatures w14:val="none"/>
         </w:rPr>
         <w:t xml:space="preserve"> </w:t>
@@ -44432,18 +44627,16 @@
           <w:color w:val="AE81FF"/>
           <w:sz w:val="21"/>
           <w:szCs w:val="21"/>
-          <w:lang w:val="es-MX"/>
-          <w14:ligatures w14:val="none"/>
-        </w:rPr>
-        <w:t>37000</w:t>
-      </w:r>
-      <w:r>
-        <w:rPr>
-          <w:rFonts w:ascii="Consolas" w:eastAsia="Times New Roman" w:hAnsi="Consolas" w:cs="Times New Roman"/>
-          <w:color w:val="F8F8F2"/>
-          <w:sz w:val="21"/>
-          <w:szCs w:val="21"/>
-          <w:lang w:val="es-MX"/>
+          <w14:ligatures w14:val="none"/>
+        </w:rPr>
+        <w:t>46000</w:t>
+      </w:r>
+      <w:r>
+        <w:rPr>
+          <w:rFonts w:ascii="Consolas" w:eastAsia="Times New Roman" w:hAnsi="Consolas" w:cs="Times New Roman"/>
+          <w:color w:val="F8F8F2"/>
+          <w:sz w:val="21"/>
+          <w:szCs w:val="21"/>
           <w14:ligatures w14:val="none"/>
         </w:rPr>
         <w:t xml:space="preserve">; </w:t>
@@ -44456,7 +44649,6 @@
           <w:color w:val="FD971F"/>
           <w:sz w:val="21"/>
           <w:szCs w:val="21"/>
-          <w:lang w:val="es-MX"/>
           <w14:ligatures w14:val="none"/>
         </w:rPr>
         <w:t>self</w:t>
@@ -44467,10 +44659,9 @@
           <w:color w:val="F8F8F2"/>
           <w:sz w:val="21"/>
           <w:szCs w:val="21"/>
-          <w:lang w:val="es-MX"/>
-          <w14:ligatures w14:val="none"/>
-        </w:rPr>
-        <w:t xml:space="preserve">.currMCteS </w:t>
+          <w14:ligatures w14:val="none"/>
+        </w:rPr>
+        <w:t xml:space="preserve">.currMCteF </w:t>
       </w:r>
       <w:r>
         <w:rPr>
@@ -44478,7 +44669,6 @@
           <w:color w:val="F92672"/>
           <w:sz w:val="21"/>
           <w:szCs w:val="21"/>
-          <w:lang w:val="es-MX"/>
           <w14:ligatures w14:val="none"/>
         </w:rPr>
         <w:t>=</w:t>
@@ -44489,7 +44679,6 @@
           <w:color w:val="F8F8F2"/>
           <w:sz w:val="21"/>
           <w:szCs w:val="21"/>
-          <w:lang w:val="es-MX"/>
           <w14:ligatures w14:val="none"/>
         </w:rPr>
         <w:t xml:space="preserve"> </w:t>
@@ -44500,11 +44689,23 @@
           <w:color w:val="AE81FF"/>
           <w:sz w:val="21"/>
           <w:szCs w:val="21"/>
-          <w:lang w:val="es-MX"/>
-          <w14:ligatures w14:val="none"/>
-        </w:rPr>
-        <w:t>43000</w:t>
-      </w:r>
+          <w14:ligatures w14:val="none"/>
+        </w:rPr>
+        <w:t>56000</w:t>
+      </w:r>
+    </w:p>
+    <w:p>
+      <w:pPr>
+        <w:shd w:val="clear" w:color="auto" w:fill="272822"/>
+        <w:spacing w:after="0" w:line="285" w:lineRule="atLeast"/>
+        <w:rPr>
+          <w:rFonts w:ascii="Consolas" w:eastAsia="Times New Roman" w:hAnsi="Consolas" w:cs="Times New Roman"/>
+          <w:color w:val="F8F8F2"/>
+          <w:sz w:val="21"/>
+          <w:szCs w:val="21"/>
+          <w14:ligatures w14:val="none"/>
+        </w:rPr>
+      </w:pPr>
     </w:p>
     <w:p>
       <w:pPr>
@@ -46083,6 +46284,7 @@
       <w:r>
         <w:rPr>
           <w:rFonts w:ascii="Times New Roman" w:hAnsi="Times New Roman" w:cs="Times New Roman"/>
+          <w:noProof/>
           <w:color w:val="000000"/>
           <w:sz w:val="24"/>
           <w:szCs w:val="24"/>
@@ -46393,6 +46595,210 @@
           <w:szCs w:val="24"/>
           <w:lang w:val="es-MX"/>
         </w:rPr>
+        <w:drawing>
+          <wp:inline distT="0" distB="0" distL="0" distR="0" wp14:anchorId="66632C9C" wp14:editId="25188A68">
+            <wp:extent cx="4830792" cy="2141006"/>
+            <wp:effectExtent l="0" t="0" r="8255" b="0"/>
+            <wp:docPr id="1161111261" name="Picture 1" descr="A diagram of a function&#10;&#10;Description automatically generated"/>
+            <wp:cNvGraphicFramePr>
+              <a:graphicFrameLocks xmlns:a="http://schemas.openxmlformats.org/drawingml/2006/main" noChangeAspect="1"/>
+            </wp:cNvGraphicFramePr>
+            <a:graphic xmlns:a="http://schemas.openxmlformats.org/drawingml/2006/main">
+              <a:graphicData uri="http://schemas.openxmlformats.org/drawingml/2006/picture">
+                <pic:pic xmlns:pic="http://schemas.openxmlformats.org/drawingml/2006/picture">
+                  <pic:nvPicPr>
+                    <pic:cNvPr id="1161111261" name="Picture 1" descr="A diagram of a function&#10;&#10;Description automatically generated"/>
+                    <pic:cNvPicPr/>
+                  </pic:nvPicPr>
+                  <pic:blipFill>
+                    <a:blip r:embed="rId22"/>
+                    <a:stretch>
+                      <a:fillRect/>
+                    </a:stretch>
+                  </pic:blipFill>
+                  <pic:spPr>
+                    <a:xfrm>
+                      <a:off x="0" y="0"/>
+                      <a:ext cx="4835572" cy="2143124"/>
+                    </a:xfrm>
+                    <a:prstGeom prst="rect">
+                      <a:avLst/>
+                    </a:prstGeom>
+                  </pic:spPr>
+                </pic:pic>
+              </a:graphicData>
+            </a:graphic>
+          </wp:inline>
+        </w:drawing>
+      </w:r>
+    </w:p>
+    <w:p>
+      <w:pPr>
+        <w:pStyle w:val="ListParagraph"/>
+        <w:numPr>
+          <w:ilvl w:val="0"/>
+          <w:numId w:val="6"/>
+        </w:numPr>
+        <w:tabs>
+          <w:tab w:val="left" w:pos="3594"/>
+        </w:tabs>
+        <w:jc w:val="both"/>
+        <w:rPr>
+          <w:rFonts w:ascii="Times New Roman" w:hAnsi="Times New Roman" w:cs="Times New Roman"/>
+          <w:color w:val="000000"/>
+          <w:sz w:val="24"/>
+          <w:szCs w:val="24"/>
+          <w:lang w:val="es-MX"/>
+        </w:rPr>
+      </w:pPr>
+      <w:r>
+        <w:rPr>
+          <w:rFonts w:ascii="Times New Roman" w:hAnsi="Times New Roman" w:cs="Times New Roman"/>
+          <w:color w:val="000000"/>
+          <w:sz w:val="24"/>
+          <w:szCs w:val="24"/>
+          <w:lang w:val="es-MX"/>
+        </w:rPr>
+        <w:t>Hacemos .pop()  a la pila de variables y pila de tipos, hacemos el cuádruplo, print (11), de la siguiente forma (11, , ,temp).</w:t>
+      </w:r>
+    </w:p>
+    <w:p>
+      <w:pPr>
+        <w:pStyle w:val="ListParagraph"/>
+        <w:numPr>
+          <w:ilvl w:val="0"/>
+          <w:numId w:val="6"/>
+        </w:numPr>
+        <w:tabs>
+          <w:tab w:val="left" w:pos="3594"/>
+        </w:tabs>
+        <w:jc w:val="both"/>
+        <w:rPr>
+          <w:rFonts w:ascii="Times New Roman" w:hAnsi="Times New Roman" w:cs="Times New Roman"/>
+          <w:color w:val="000000"/>
+          <w:sz w:val="24"/>
+          <w:szCs w:val="24"/>
+          <w:lang w:val="es-MX"/>
+        </w:rPr>
+      </w:pPr>
+      <w:r>
+        <w:rPr>
+          <w:rFonts w:ascii="Times New Roman" w:hAnsi="Times New Roman" w:cs="Times New Roman"/>
+          <w:color w:val="000000"/>
+          <w:sz w:val="24"/>
+          <w:szCs w:val="24"/>
+          <w:lang w:val="es-MX"/>
+        </w:rPr>
+        <w:t xml:space="preserve">Convertimos la cte.string como como dirección de memoria </w:t>
+      </w:r>
+      <w:r>
+        <w:rPr>
+          <w:rFonts w:ascii="Times New Roman" w:hAnsi="Times New Roman" w:cs="Times New Roman"/>
+          <w:color w:val="000000"/>
+          <w:sz w:val="24"/>
+          <w:szCs w:val="24"/>
+          <w:lang w:val="es-MX"/>
+        </w:rPr>
+        <w:t>constante</w:t>
+      </w:r>
+      <w:r>
+        <w:rPr>
+          <w:rFonts w:ascii="Times New Roman" w:hAnsi="Times New Roman" w:cs="Times New Roman"/>
+          <w:color w:val="000000"/>
+          <w:sz w:val="24"/>
+          <w:szCs w:val="24"/>
+          <w:lang w:val="es-MX"/>
+        </w:rPr>
+        <w:t xml:space="preserve"> de tipo string (revisando que tengamos espacio), y la metemos a la pila de variables, además de meter</w:t>
+      </w:r>
+      <w:r>
+        <w:rPr>
+          <w:rFonts w:ascii="Times New Roman" w:hAnsi="Times New Roman" w:cs="Times New Roman"/>
+          <w:color w:val="000000"/>
+          <w:sz w:val="24"/>
+          <w:szCs w:val="24"/>
+          <w:lang w:val="es-MX"/>
+        </w:rPr>
+        <w:t xml:space="preserve"> 2</w:t>
+      </w:r>
+      <w:r>
+        <w:rPr>
+          <w:rFonts w:ascii="Times New Roman" w:hAnsi="Times New Roman" w:cs="Times New Roman"/>
+          <w:color w:val="000000"/>
+          <w:sz w:val="24"/>
+          <w:szCs w:val="24"/>
+          <w:lang w:val="es-MX"/>
+        </w:rPr>
+        <w:t xml:space="preserve"> (string) a la pila de tipos.</w:t>
+      </w:r>
+    </w:p>
+    <w:p>
+      <w:pPr>
+        <w:pStyle w:val="ListParagraph"/>
+        <w:numPr>
+          <w:ilvl w:val="0"/>
+          <w:numId w:val="6"/>
+        </w:numPr>
+        <w:tabs>
+          <w:tab w:val="left" w:pos="3594"/>
+        </w:tabs>
+        <w:jc w:val="both"/>
+        <w:rPr>
+          <w:rFonts w:ascii="Times New Roman" w:hAnsi="Times New Roman" w:cs="Times New Roman"/>
+          <w:color w:val="000000"/>
+          <w:sz w:val="24"/>
+          <w:szCs w:val="24"/>
+          <w:lang w:val="es-MX"/>
+        </w:rPr>
+      </w:pPr>
+      <w:r>
+        <w:rPr>
+          <w:rFonts w:ascii="Times New Roman" w:hAnsi="Times New Roman" w:cs="Times New Roman"/>
+          <w:color w:val="000000"/>
+          <w:sz w:val="24"/>
+          <w:szCs w:val="24"/>
+          <w:lang w:val="es-MX"/>
+        </w:rPr>
+        <w:t>Hacemos lo mismo que el 6.</w:t>
+      </w:r>
+    </w:p>
+    <w:p>
+      <w:pPr>
+        <w:tabs>
+          <w:tab w:val="left" w:pos="3594"/>
+        </w:tabs>
+        <w:jc w:val="both"/>
+        <w:rPr>
+          <w:rFonts w:ascii="Times New Roman" w:hAnsi="Times New Roman" w:cs="Times New Roman"/>
+          <w:color w:val="000000"/>
+          <w:sz w:val="24"/>
+          <w:szCs w:val="24"/>
+          <w:lang w:val="es-MX"/>
+        </w:rPr>
+      </w:pPr>
+    </w:p>
+    <w:p>
+      <w:pPr>
+        <w:tabs>
+          <w:tab w:val="left" w:pos="3594"/>
+        </w:tabs>
+        <w:jc w:val="both"/>
+        <w:rPr>
+          <w:rFonts w:ascii="Times New Roman" w:hAnsi="Times New Roman" w:cs="Times New Roman"/>
+          <w:color w:val="000000"/>
+          <w:sz w:val="24"/>
+          <w:szCs w:val="24"/>
+          <w:lang w:val="es-MX"/>
+        </w:rPr>
+      </w:pPr>
+      <w:r>
+        <w:rPr>
+          <w:rFonts w:ascii="Times New Roman" w:hAnsi="Times New Roman" w:cs="Times New Roman"/>
+          <w:color w:val="000000"/>
+          <w:sz w:val="24"/>
+          <w:szCs w:val="24"/>
+          <w:lang w:val="es-MX"/>
+        </w:rPr>
         <w:t>Ahora actualizamos el código para tener las funciones necesarias para manejar estos datos y poner los puntos neurálgicos nuevos en nuestra gramática. Todo esto se puede ver en los anexos del código</w:t>
       </w:r>
       <w:r>
@@ -46506,6 +46912,7 @@
           <w:szCs w:val="24"/>
           <w:lang w:val="es-MX"/>
         </w:rPr>
+        <w:lastRenderedPageBreak/>
         <w:t>Para actualizar mi entorno d</w:t>
       </w:r>
       <w:r>
@@ -46600,7 +47007,7 @@
           <w:lang w:val="es-MX"/>
         </w:rPr>
       </w:pPr>
-      <w:hyperlink r:id="rId22" w:history="1">
+      <w:hyperlink r:id="rId23" w:history="1">
         <w:r>
           <w:rPr>
             <w:rStyle w:val="Hyperlink"/>
@@ -46619,7 +47026,7 @@
           <w:lang w:val="es-MX"/>
         </w:rPr>
       </w:pPr>
-      <w:hyperlink r:id="rId23" w:history="1">
+      <w:hyperlink r:id="rId24" w:history="1">
         <w:r>
           <w:rPr>
             <w:rStyle w:val="Hyperlink"/>
@@ -46638,7 +47045,7 @@
           <w:lang w:val="es-MX"/>
         </w:rPr>
       </w:pPr>
-      <w:hyperlink r:id="rId24" w:history="1">
+      <w:hyperlink r:id="rId25" w:history="1">
         <w:r>
           <w:rPr>
             <w:rStyle w:val="Hyperlink"/>

</xml_diff>